<commit_message>
Fixed typo in cover page
</commit_message>
<xml_diff>
--- a/elc_343/lab1/report/ELC 343 Lab 1.docx
+++ b/elc_343/lab1/report/ELC 343 Lab 1.docx
@@ -360,7 +360,7 @@
           <w:szCs w:val="36"/>
           <w:rtl w:val="0"/>
         </w:rPr>
-        <w:t xml:space="preserve">Laboratory #2 </w:t>
+        <w:t xml:space="preserve">Laboratory #1 </w:t>
       </w:r>
     </w:p>
     <w:p>
@@ -380,7 +380,7 @@
           <w:szCs w:val="36"/>
           <w:rtl w:val="0"/>
         </w:rPr>
-        <w:t xml:space="preserve">Introduction to PSoc Creator</w:t>
+        <w:t xml:space="preserve">Introduction to PSoC Creator</w:t>
       </w:r>
     </w:p>
     <w:p>
@@ -401,7 +401,7 @@
           <w:szCs w:val="36"/>
           <w:rtl w:val="0"/>
         </w:rPr>
-        <w:t xml:space="preserve">ELC 363-L2</w:t>
+        <w:t xml:space="preserve">ELC 343-L2</w:t>
       </w:r>
     </w:p>
     <w:p>
@@ -557,7 +557,7 @@
           <w:szCs w:val="24"/>
           <w:rtl w:val="0"/>
         </w:rPr>
-        <w:t xml:space="preserve">For the first lab, students were tasked with introducing themselves to Cypress’ Programmable System on a Chip (PSoC). This goal was achieved through video tutorials, and guides provided on Cypress’ official website. By being able to utilize PSoC, the students will be able to complete the rest of the labs in ELC 363.</w:t>
+        <w:t xml:space="preserve">For the first lab, students were tasked with introducing themselves to Cypress’ Programmable System on a Chip (PSoC). This goal was achieved through video tutorials, and guides provided on Cypress’ official website. By being able to utilize PSoC, the students will be able to complete the rest of the labs in ELC 343.</w:t>
       </w:r>
     </w:p>
     <w:p>

</xml_diff>